<commit_message>
Fix: Added Member Names
</commit_message>
<xml_diff>
--- a/FTL_MMR_LiteratureReview_DataAndTechnologyReview_Group1.docx
+++ b/FTL_MMR_LiteratureReview_DataAndTechnologyReview_Group1.docx
@@ -7,14 +7,179 @@
         <w:pStyle w:val="Title"/>
         <w:keepNext w:val="0"/>
         <w:keepLines w:val="0"/>
+        <w:jc w:val="right"/>
+        <w:rPr/>
+      </w:pPr>
+      <w:bookmarkStart w:colFirst="0" w:colLast="0" w:name="_o61z3jmmot8f" w:id="0"/>
+      <w:bookmarkEnd w:id="0"/>
+      <w:r>
+        <w:rPr>
+          <w:rtl w:val="0"/>
+        </w:rPr>
+        <w:t xml:space="preserve">Group 1</w:t>
+      </w:r>
+    </w:p>
+    <w:p>
+      <w:pPr>
+        <w:jc w:val="right"/>
+        <w:rPr/>
+      </w:pPr>
+      <w:r>
+        <w:rPr>
+          <w:b w:val="1"/>
+          <w:rtl w:val="0"/>
+        </w:rPr>
+        <w:t xml:space="preserve">Team Members</w:t>
+      </w:r>
+      <w:r>
+        <w:rPr>
+          <w:rtl w:val="0"/>
+        </w:rPr>
+        <w:t xml:space="preserve">: </w:t>
+      </w:r>
+    </w:p>
+    <w:p>
+      <w:pPr>
+        <w:jc w:val="right"/>
+        <w:rPr/>
+      </w:pPr>
+      <w:r>
+        <w:rPr>
+          <w:rtl w:val="0"/>
+        </w:rPr>
+        <w:t xml:space="preserve">Han D D Htet (</w:t>
+      </w:r>
+      <w:hyperlink r:id="rId6">
+        <w:r>
+          <w:rPr>
+            <w:color w:val="1155cc"/>
+            <w:highlight w:val="white"/>
+            <w:u w:val="single"/>
+            <w:rtl w:val="0"/>
+          </w:rPr>
+          <w:t xml:space="preserve">handdhtet@gmail.com</w:t>
+        </w:r>
+      </w:hyperlink>
+      <w:r>
+        <w:rPr>
+          <w:highlight w:val="white"/>
+          <w:rtl w:val="0"/>
+        </w:rPr>
+        <w:t xml:space="preserve">)</w:t>
+      </w:r>
+      <w:r>
+        <w:rPr>
+          <w:rFonts w:ascii="Roboto" w:cs="Roboto" w:eastAsia="Roboto" w:hAnsi="Roboto"/>
+          <w:sz w:val="24"/>
+          <w:szCs w:val="24"/>
+          <w:highlight w:val="white"/>
+          <w:rtl w:val="0"/>
+        </w:rPr>
+        <w:t xml:space="preserve"> </w:t>
+      </w:r>
+      <w:r>
+        <w:rPr>
+          <w:rtl w:val="0"/>
+        </w:rPr>
+      </w:r>
+    </w:p>
+    <w:p>
+      <w:pPr>
+        <w:jc w:val="right"/>
+        <w:rPr/>
+      </w:pPr>
+      <w:r>
+        <w:rPr>
+          <w:rtl w:val="0"/>
+        </w:rPr>
+        <w:t xml:space="preserve">Kyaw Zin Htet (</w:t>
+      </w:r>
+      <w:hyperlink r:id="rId7">
+        <w:r>
+          <w:rPr>
+            <w:color w:val="1155cc"/>
+            <w:u w:val="single"/>
+            <w:rtl w:val="0"/>
+          </w:rPr>
+          <w:t xml:space="preserve">kyawzinhtet.ryan@gmail.com</w:t>
+        </w:r>
+      </w:hyperlink>
+      <w:r>
+        <w:rPr>
+          <w:rtl w:val="0"/>
+        </w:rPr>
+        <w:t xml:space="preserve">)</w:t>
+      </w:r>
+    </w:p>
+    <w:p>
+      <w:pPr>
+        <w:jc w:val="right"/>
+        <w:rPr/>
+      </w:pPr>
+      <w:r>
+        <w:rPr>
+          <w:rtl w:val="0"/>
+        </w:rPr>
+        <w:t xml:space="preserve">Aung Ko Min(</w:t>
+      </w:r>
+      <w:hyperlink r:id="rId8">
+        <w:r>
+          <w:rPr>
+            <w:color w:val="1155cc"/>
+            <w:u w:val="single"/>
+            <w:rtl w:val="0"/>
+          </w:rPr>
+          <w:t xml:space="preserve">koa575388@gmail.com</w:t>
+        </w:r>
+      </w:hyperlink>
+      <w:r>
+        <w:rPr>
+          <w:rtl w:val="0"/>
+        </w:rPr>
+        <w:t xml:space="preserve">)</w:t>
+      </w:r>
+    </w:p>
+    <w:p>
+      <w:pPr>
+        <w:jc w:val="right"/>
+        <w:rPr/>
+      </w:pPr>
+      <w:r>
+        <w:rPr>
+          <w:rtl w:val="0"/>
+        </w:rPr>
+        <w:t xml:space="preserve">Naing Lin (</w:t>
+      </w:r>
+      <w:hyperlink r:id="rId9">
+        <w:r>
+          <w:rPr>
+            <w:color w:val="1155cc"/>
+            <w:u w:val="single"/>
+            <w:rtl w:val="0"/>
+          </w:rPr>
+          <w:t xml:space="preserve">nainglinn.yng@gmail.com</w:t>
+        </w:r>
+      </w:hyperlink>
+      <w:r>
+        <w:rPr>
+          <w:rtl w:val="0"/>
+        </w:rPr>
+        <w:t xml:space="preserve">) </w:t>
+      </w:r>
+    </w:p>
+    <w:p>
+      <w:pPr>
+        <w:pStyle w:val="Title"/>
+        <w:keepNext w:val="0"/>
+        <w:keepLines w:val="0"/>
         <w:rPr>
           <w:b w:val="1"/>
           <w:sz w:val="28"/>
           <w:szCs w:val="28"/>
         </w:rPr>
       </w:pPr>
-      <w:bookmarkStart w:colFirst="0" w:colLast="0" w:name="_g57b26291p8n" w:id="0"/>
-      <w:bookmarkEnd w:id="0"/>
+      <w:bookmarkStart w:colFirst="0" w:colLast="0" w:name="_g57b26291p8n" w:id="1"/>
+      <w:bookmarkEnd w:id="1"/>
       <w:r>
         <w:rPr>
           <w:rtl w:val="0"/>
@@ -57,8 +222,8 @@
         <w:spacing w:after="40" w:before="240" w:lineRule="auto"/>
         <w:rPr/>
       </w:pPr>
-      <w:bookmarkStart w:colFirst="0" w:colLast="0" w:name="_1j1i2l6ptfe" w:id="1"/>
-      <w:bookmarkEnd w:id="1"/>
+      <w:bookmarkStart w:colFirst="0" w:colLast="0" w:name="_1j1i2l6ptfe" w:id="2"/>
+      <w:bookmarkEnd w:id="2"/>
       <w:r>
         <w:rPr>
           <w:rtl w:val="0"/>
@@ -91,8 +256,8 @@
         <w:pStyle w:val="Heading4"/>
         <w:rPr/>
       </w:pPr>
-      <w:bookmarkStart w:colFirst="0" w:colLast="0" w:name="_3vcwjhqtw35d" w:id="2"/>
-      <w:bookmarkEnd w:id="2"/>
+      <w:bookmarkStart w:colFirst="0" w:colLast="0" w:name="_3vcwjhqtw35d" w:id="3"/>
+      <w:bookmarkEnd w:id="3"/>
       <w:r>
         <w:rPr>
           <w:rtl w:val="0"/>
@@ -196,8 +361,8 @@
         <w:spacing w:after="40" w:before="240" w:lineRule="auto"/>
         <w:rPr/>
       </w:pPr>
-      <w:bookmarkStart w:colFirst="0" w:colLast="0" w:name="_wrkqzwo18x8u" w:id="3"/>
-      <w:bookmarkEnd w:id="3"/>
+      <w:bookmarkStart w:colFirst="0" w:colLast="0" w:name="_wrkqzwo18x8u" w:id="4"/>
+      <w:bookmarkEnd w:id="4"/>
       <w:r>
         <w:rPr>
           <w:rtl w:val="0"/>
@@ -527,8 +692,8 @@
         <w:spacing w:after="40" w:before="240" w:lineRule="auto"/>
         <w:rPr/>
       </w:pPr>
-      <w:bookmarkStart w:colFirst="0" w:colLast="0" w:name="_x6jfifl970bo" w:id="4"/>
-      <w:bookmarkEnd w:id="4"/>
+      <w:bookmarkStart w:colFirst="0" w:colLast="0" w:name="_x6jfifl970bo" w:id="5"/>
+      <w:bookmarkEnd w:id="5"/>
       <w:r>
         <w:rPr>
           <w:rtl w:val="0"/>
@@ -726,8 +891,8 @@
         <w:spacing w:after="40" w:before="240" w:lineRule="auto"/>
         <w:rPr/>
       </w:pPr>
-      <w:bookmarkStart w:colFirst="0" w:colLast="0" w:name="_7kwxmeuposoz" w:id="5"/>
-      <w:bookmarkEnd w:id="5"/>
+      <w:bookmarkStart w:colFirst="0" w:colLast="0" w:name="_7kwxmeuposoz" w:id="6"/>
+      <w:bookmarkEnd w:id="6"/>
       <w:r>
         <w:rPr>
           <w:rtl w:val="0"/>
@@ -928,8 +1093,8 @@
         <w:jc w:val="both"/>
         <w:rPr/>
       </w:pPr>
-      <w:bookmarkStart w:colFirst="0" w:colLast="0" w:name="_azbmtiyy4j" w:id="6"/>
-      <w:bookmarkEnd w:id="6"/>
+      <w:bookmarkStart w:colFirst="0" w:colLast="0" w:name="_azbmtiyy4j" w:id="7"/>
+      <w:bookmarkEnd w:id="7"/>
       <w:r>
         <w:rPr>
           <w:rtl w:val="0"/>
@@ -944,8 +1109,8 @@
         <w:jc w:val="both"/>
         <w:rPr/>
       </w:pPr>
-      <w:bookmarkStart w:colFirst="0" w:colLast="0" w:name="_iqzrctdodp3e" w:id="7"/>
-      <w:bookmarkEnd w:id="7"/>
+      <w:bookmarkStart w:colFirst="0" w:colLast="0" w:name="_iqzrctdodp3e" w:id="8"/>
+      <w:bookmarkEnd w:id="8"/>
       <w:r>
         <w:rPr>
           <w:rtl w:val="0"/>
@@ -1019,8 +1184,8 @@
         <w:jc w:val="both"/>
         <w:rPr/>
       </w:pPr>
-      <w:bookmarkStart w:colFirst="0" w:colLast="0" w:name="_bb20b8arj5kd" w:id="8"/>
-      <w:bookmarkEnd w:id="8"/>
+      <w:bookmarkStart w:colFirst="0" w:colLast="0" w:name="_bb20b8arj5kd" w:id="9"/>
+      <w:bookmarkEnd w:id="9"/>
       <w:r>
         <w:rPr>
           <w:rtl w:val="0"/>
@@ -1176,8 +1341,8 @@
         <w:jc w:val="both"/>
         <w:rPr/>
       </w:pPr>
-      <w:bookmarkStart w:colFirst="0" w:colLast="0" w:name="_u3k0185mktkd" w:id="9"/>
-      <w:bookmarkEnd w:id="9"/>
+      <w:bookmarkStart w:colFirst="0" w:colLast="0" w:name="_u3k0185mktkd" w:id="10"/>
+      <w:bookmarkEnd w:id="10"/>
       <w:r>
         <w:rPr>
           <w:rtl w:val="0"/>
@@ -1743,8 +1908,8 @@
         <w:jc w:val="both"/>
         <w:rPr/>
       </w:pPr>
-      <w:bookmarkStart w:colFirst="0" w:colLast="0" w:name="_cp0h25yhe7zg" w:id="10"/>
-      <w:bookmarkEnd w:id="10"/>
+      <w:bookmarkStart w:colFirst="0" w:colLast="0" w:name="_cp0h25yhe7zg" w:id="11"/>
+      <w:bookmarkEnd w:id="11"/>
       <w:r>
         <w:rPr>
           <w:rtl w:val="0"/>
@@ -1941,8 +2106,8 @@
         <w:jc w:val="both"/>
         <w:rPr/>
       </w:pPr>
-      <w:bookmarkStart w:colFirst="0" w:colLast="0" w:name="_1klt5c9gtgsw" w:id="11"/>
-      <w:bookmarkEnd w:id="11"/>
+      <w:bookmarkStart w:colFirst="0" w:colLast="0" w:name="_1klt5c9gtgsw" w:id="12"/>
+      <w:bookmarkEnd w:id="12"/>
       <w:r>
         <w:rPr>
           <w:rtl w:val="0"/>
@@ -2054,8 +2219,8 @@
         <w:jc w:val="both"/>
         <w:rPr/>
       </w:pPr>
-      <w:bookmarkStart w:colFirst="0" w:colLast="0" w:name="_a365exvgiaza" w:id="12"/>
-      <w:bookmarkEnd w:id="12"/>
+      <w:bookmarkStart w:colFirst="0" w:colLast="0" w:name="_a365exvgiaza" w:id="13"/>
+      <w:bookmarkEnd w:id="13"/>
       <w:r>
         <w:rPr>
           <w:rtl w:val="0"/>
@@ -2215,8 +2380,8 @@
           <w:szCs w:val="24"/>
         </w:rPr>
       </w:pPr>
-      <w:bookmarkStart w:colFirst="0" w:colLast="0" w:name="_tucrs1j015c5" w:id="13"/>
-      <w:bookmarkEnd w:id="13"/>
+      <w:bookmarkStart w:colFirst="0" w:colLast="0" w:name="_tucrs1j015c5" w:id="14"/>
+      <w:bookmarkEnd w:id="14"/>
       <w:r>
         <w:br w:type="page"/>
       </w:r>
@@ -2233,8 +2398,8 @@
         <w:jc w:val="both"/>
         <w:rPr/>
       </w:pPr>
-      <w:bookmarkStart w:colFirst="0" w:colLast="0" w:name="_x9bimua12ubv" w:id="14"/>
-      <w:bookmarkEnd w:id="14"/>
+      <w:bookmarkStart w:colFirst="0" w:colLast="0" w:name="_x9bimua12ubv" w:id="15"/>
+      <w:bookmarkEnd w:id="15"/>
       <w:r>
         <w:rPr>
           <w:rtl w:val="0"/>
@@ -2255,8 +2420,8 @@
           <w:color w:val="000000"/>
         </w:rPr>
       </w:pPr>
-      <w:bookmarkStart w:colFirst="0" w:colLast="0" w:name="_os43flbdfyjc" w:id="15"/>
-      <w:bookmarkEnd w:id="15"/>
+      <w:bookmarkStart w:colFirst="0" w:colLast="0" w:name="_os43flbdfyjc" w:id="16"/>
+      <w:bookmarkEnd w:id="16"/>
       <w:r>
         <w:rPr>
           <w:rFonts w:ascii="Times New Roman" w:cs="Times New Roman" w:eastAsia="Times New Roman" w:hAnsi="Times New Roman"/>
@@ -2315,8 +2480,8 @@
           <w:color w:val="000000"/>
         </w:rPr>
       </w:pPr>
-      <w:bookmarkStart w:colFirst="0" w:colLast="0" w:name="_oocnbu61czan" w:id="16"/>
-      <w:bookmarkEnd w:id="16"/>
+      <w:bookmarkStart w:colFirst="0" w:colLast="0" w:name="_oocnbu61czan" w:id="17"/>
+      <w:bookmarkEnd w:id="17"/>
       <w:r>
         <w:rPr>
           <w:rFonts w:ascii="Times New Roman" w:cs="Times New Roman" w:eastAsia="Times New Roman" w:hAnsi="Times New Roman"/>
@@ -2701,8 +2866,8 @@
           <w:color w:val="000000"/>
         </w:rPr>
       </w:pPr>
-      <w:bookmarkStart w:colFirst="0" w:colLast="0" w:name="_7nyynhcrrbjs" w:id="17"/>
-      <w:bookmarkEnd w:id="17"/>
+      <w:bookmarkStart w:colFirst="0" w:colLast="0" w:name="_7nyynhcrrbjs" w:id="18"/>
+      <w:bookmarkEnd w:id="18"/>
       <w:r>
         <w:rPr>
           <w:rFonts w:ascii="Times New Roman" w:cs="Times New Roman" w:eastAsia="Times New Roman" w:hAnsi="Times New Roman"/>
@@ -3018,8 +3183,8 @@
           <w:color w:val="000000"/>
         </w:rPr>
       </w:pPr>
-      <w:bookmarkStart w:colFirst="0" w:colLast="0" w:name="_9i39zzejo6ka" w:id="18"/>
-      <w:bookmarkEnd w:id="18"/>
+      <w:bookmarkStart w:colFirst="0" w:colLast="0" w:name="_9i39zzejo6ka" w:id="19"/>
+      <w:bookmarkEnd w:id="19"/>
       <w:r>
         <w:rPr>
           <w:rFonts w:ascii="Times New Roman" w:cs="Times New Roman" w:eastAsia="Times New Roman" w:hAnsi="Times New Roman"/>
@@ -3848,8 +4013,8 @@
           <w:color w:val="000000"/>
         </w:rPr>
       </w:pPr>
-      <w:bookmarkStart w:colFirst="0" w:colLast="0" w:name="_adzw1cbiews8" w:id="19"/>
-      <w:bookmarkEnd w:id="19"/>
+      <w:bookmarkStart w:colFirst="0" w:colLast="0" w:name="_adzw1cbiews8" w:id="20"/>
+      <w:bookmarkEnd w:id="20"/>
       <w:r>
         <w:rPr>
           <w:rFonts w:ascii="Times New Roman" w:cs="Times New Roman" w:eastAsia="Times New Roman" w:hAnsi="Times New Roman"/>
@@ -4089,8 +4254,8 @@
           <w:color w:val="000000"/>
         </w:rPr>
       </w:pPr>
-      <w:bookmarkStart w:colFirst="0" w:colLast="0" w:name="_mdvzfpa5lgmi" w:id="20"/>
-      <w:bookmarkEnd w:id="20"/>
+      <w:bookmarkStart w:colFirst="0" w:colLast="0" w:name="_mdvzfpa5lgmi" w:id="21"/>
+      <w:bookmarkEnd w:id="21"/>
       <w:r>
         <w:rPr>
           <w:rFonts w:ascii="Times New Roman" w:cs="Times New Roman" w:eastAsia="Times New Roman" w:hAnsi="Times New Roman"/>
@@ -4257,8 +4422,8 @@
           <w:color w:val="000000"/>
         </w:rPr>
       </w:pPr>
-      <w:bookmarkStart w:colFirst="0" w:colLast="0" w:name="_p75urqybnzi" w:id="21"/>
-      <w:bookmarkEnd w:id="21"/>
+      <w:bookmarkStart w:colFirst="0" w:colLast="0" w:name="_p75urqybnzi" w:id="22"/>
+      <w:bookmarkEnd w:id="22"/>
       <w:r>
         <w:rPr>
           <w:rFonts w:ascii="Times New Roman" w:cs="Times New Roman" w:eastAsia="Times New Roman" w:hAnsi="Times New Roman"/>
@@ -4444,8 +4609,8 @@
           <w:color w:val="000000"/>
         </w:rPr>
       </w:pPr>
-      <w:bookmarkStart w:colFirst="0" w:colLast="0" w:name="_f8pwgweeplce" w:id="22"/>
-      <w:bookmarkEnd w:id="22"/>
+      <w:bookmarkStart w:colFirst="0" w:colLast="0" w:name="_f8pwgweeplce" w:id="23"/>
+      <w:bookmarkEnd w:id="23"/>
       <w:r>
         <w:rPr>
           <w:rFonts w:ascii="Times New Roman" w:cs="Times New Roman" w:eastAsia="Times New Roman" w:hAnsi="Times New Roman"/>

</xml_diff>